<commit_message>
1) Making changes to introduction. Changing it to seniors report format
</commit_message>
<xml_diff>
--- a/Report-docs/Introduction_Main_Cuckoo_Redis_Report.docx
+++ b/Report-docs/Introduction_Main_Cuckoo_Redis_Report.docx
@@ -1943,27 +1943,7 @@
           <w:szCs w:val="24"/>
           <w:lang w:val="en-US"/>
         </w:rPr>
-        <w:t xml:space="preserve">increase in the size of the set i.e. if the </w:t>
-      </w:r>
-      <w:proofErr w:type="gramStart"/>
-      <w:r>
-        <w:rPr>
-          <w:rFonts w:ascii="Times New Roman" w:hAnsi="Times New Roman" w:cs="Times New Roman"/>
-          <w:sz w:val="24"/>
-          <w:szCs w:val="24"/>
-          <w:lang w:val="en-US"/>
-        </w:rPr>
-        <w:t>number of elements in the set are</w:t>
-      </w:r>
-      <w:proofErr w:type="gramEnd"/>
-      <w:r>
-        <w:rPr>
-          <w:rFonts w:ascii="Times New Roman" w:hAnsi="Times New Roman" w:cs="Times New Roman"/>
-          <w:sz w:val="24"/>
-          <w:szCs w:val="24"/>
-          <w:lang w:val="en-US"/>
-        </w:rPr>
-        <w:t xml:space="preserve"> more, it takes much longer time to check for element existence</w:t>
+        <w:t>increase in the size of the set i.e. if the number of elements in the set are more, it takes much longer time to check for element existence</w:t>
       </w:r>
       <w:r>
         <w:rPr>
@@ -3083,17 +3063,7 @@
           <w:szCs w:val="24"/>
           <w:lang w:val="en-US"/>
         </w:rPr>
-        <w:t xml:space="preserve"> Some of the hash functions that are available today </w:t>
-      </w:r>
-      <w:proofErr w:type="gramStart"/>
-      <w:r>
-        <w:rPr>
-          <w:rFonts w:ascii="Times New Roman" w:hAnsi="Times New Roman" w:cs="Times New Roman"/>
-          <w:sz w:val="24"/>
-          <w:szCs w:val="24"/>
-          <w:lang w:val="en-US"/>
-        </w:rPr>
-        <w:t xml:space="preserve">are </w:t>
+        <w:t xml:space="preserve"> Some of the hash functions that are available today are </w:t>
       </w:r>
       <w:r>
         <w:rPr>
@@ -3111,17 +3081,7 @@
           <w:szCs w:val="24"/>
           <w:lang w:val="en-US"/>
         </w:rPr>
-        <w:t>SHA</w:t>
-      </w:r>
-      <w:proofErr w:type="gramEnd"/>
-      <w:r>
-        <w:rPr>
-          <w:rFonts w:ascii="Times New Roman" w:hAnsi="Times New Roman" w:cs="Times New Roman"/>
-          <w:sz w:val="24"/>
-          <w:szCs w:val="24"/>
-          <w:lang w:val="en-US"/>
-        </w:rPr>
-        <w:t>-1, MD5, CRC-32 etc.</w:t>
+        <w:t>SHA-1, MD5, CRC-32 etc.</w:t>
       </w:r>
     </w:p>
     <w:p>
@@ -3362,19 +3322,8 @@
           <w:szCs w:val="24"/>
           <w:lang w:val="en-US"/>
         </w:rPr>
-        <w:t>earson’s hashing, Rabin’s fingerprint algorithm etc</w:t>
-      </w:r>
-      <w:proofErr w:type="gramStart"/>
-      <w:r>
-        <w:rPr>
-          <w:rFonts w:ascii="Times New Roman" w:hAnsi="Times New Roman" w:cs="Times New Roman"/>
-          <w:sz w:val="24"/>
-          <w:szCs w:val="24"/>
-          <w:lang w:val="en-US"/>
-        </w:rPr>
-        <w:t>..</w:t>
-      </w:r>
-      <w:proofErr w:type="gramEnd"/>
+        <w:t>earson’s hashing, Rabin’s fingerprint algorithm etc..</w:t>
+      </w:r>
     </w:p>
     <w:p>
       <w:pPr>
@@ -3416,6 +3365,130 @@
           <w:szCs w:val="32"/>
           <w:lang w:val="en-US"/>
         </w:rPr>
+        <w:t>PROBLEM STATEMENT</w:t>
+      </w:r>
+    </w:p>
+    <w:p>
+      <w:pPr>
+        <w:pStyle w:val="ListParagraph"/>
+        <w:spacing w:line="360" w:lineRule="auto"/>
+        <w:ind w:firstLine="720"/>
+        <w:jc w:val="both"/>
+        <w:rPr>
+          <w:rFonts w:ascii="Times New Roman" w:hAnsi="Times New Roman" w:cs="Times New Roman"/>
+          <w:sz w:val="24"/>
+          <w:szCs w:val="24"/>
+          <w:lang w:val="en-US"/>
+        </w:rPr>
+      </w:pPr>
+      <w:r>
+        <w:rPr>
+          <w:rFonts w:ascii="Times New Roman" w:hAnsi="Times New Roman" w:cs="Times New Roman"/>
+          <w:sz w:val="24"/>
+          <w:szCs w:val="24"/>
+          <w:lang w:val="en-US"/>
+        </w:rPr>
+        <w:t xml:space="preserve">The aim of the project is to enhance the performance of Set-Membership operations on </w:t>
+      </w:r>
+      <w:proofErr w:type="spellStart"/>
+      <w:r>
+        <w:rPr>
+          <w:rFonts w:ascii="Times New Roman" w:hAnsi="Times New Roman" w:cs="Times New Roman"/>
+          <w:sz w:val="24"/>
+          <w:szCs w:val="24"/>
+          <w:lang w:val="en-US"/>
+        </w:rPr>
+        <w:t>Redis</w:t>
+      </w:r>
+      <w:proofErr w:type="spellEnd"/>
+      <w:r>
+        <w:rPr>
+          <w:rFonts w:ascii="Times New Roman" w:hAnsi="Times New Roman" w:cs="Times New Roman"/>
+          <w:sz w:val="24"/>
+          <w:szCs w:val="24"/>
+          <w:lang w:val="en-US"/>
+        </w:rPr>
+        <w:t xml:space="preserve"> (in-memory) database by replacing Bloom-filter implementation with the Cuckoo-filter implementation.</w:t>
+      </w:r>
+    </w:p>
+    <w:p>
+      <w:pPr>
+        <w:pStyle w:val="ListParagraph"/>
+        <w:spacing w:line="360" w:lineRule="auto"/>
+        <w:jc w:val="both"/>
+        <w:rPr>
+          <w:rFonts w:ascii="Times New Roman" w:hAnsi="Times New Roman" w:cs="Times New Roman"/>
+          <w:sz w:val="24"/>
+          <w:szCs w:val="24"/>
+          <w:lang w:val="en-US"/>
+        </w:rPr>
+      </w:pPr>
+    </w:p>
+    <w:p>
+      <w:pPr>
+        <w:rPr>
+          <w:rFonts w:ascii="Times New Roman" w:hAnsi="Times New Roman" w:cs="Times New Roman"/>
+          <w:b/>
+          <w:bCs/>
+          <w:sz w:val="32"/>
+          <w:szCs w:val="32"/>
+          <w:lang w:val="en-US"/>
+        </w:rPr>
+      </w:pPr>
+      <w:r>
+        <w:rPr>
+          <w:rFonts w:ascii="Times New Roman" w:hAnsi="Times New Roman" w:cs="Times New Roman"/>
+          <w:b/>
+          <w:bCs/>
+          <w:sz w:val="32"/>
+          <w:szCs w:val="32"/>
+          <w:lang w:val="en-US"/>
+        </w:rPr>
+        <w:br w:type="page"/>
+      </w:r>
+    </w:p>
+    <w:p>
+      <w:pPr>
+        <w:spacing w:line="240" w:lineRule="auto"/>
+        <w:rPr>
+          <w:rFonts w:ascii="Times New Roman" w:hAnsi="Times New Roman" w:cs="Times New Roman"/>
+          <w:b/>
+          <w:bCs/>
+          <w:sz w:val="32"/>
+          <w:szCs w:val="32"/>
+        </w:rPr>
+      </w:pPr>
+      <w:r>
+        <w:rPr>
+          <w:rFonts w:ascii="Times New Roman" w:hAnsi="Times New Roman" w:cs="Times New Roman"/>
+          <w:b/>
+          <w:bCs/>
+          <w:sz w:val="32"/>
+          <w:szCs w:val="32"/>
+        </w:rPr>
+        <w:lastRenderedPageBreak/>
+        <w:t>CHAPTER 2</w:t>
+      </w:r>
+    </w:p>
+    <w:p>
+      <w:pPr>
+        <w:jc w:val="center"/>
+        <w:rPr>
+          <w:rFonts w:ascii="Times New Roman" w:hAnsi="Times New Roman" w:cs="Times New Roman"/>
+          <w:b/>
+          <w:bCs/>
+          <w:sz w:val="36"/>
+          <w:szCs w:val="36"/>
+        </w:rPr>
+      </w:pPr>
+      <w:r>
+        <w:rPr>
+          <w:rFonts w:ascii="Times New Roman" w:hAnsi="Times New Roman" w:cs="Times New Roman"/>
+          <w:b/>
+          <w:bCs/>
+          <w:sz w:val="36"/>
+          <w:szCs w:val="36"/>
+        </w:rPr>
         <w:t>LITERATURE SURVEY</w:t>
       </w:r>
     </w:p>
@@ -3473,17 +3546,7 @@
           <w:szCs w:val="24"/>
           <w:lang w:val="en-US"/>
         </w:rPr>
-        <w:t xml:space="preserve">Bloom-Filter provides some percentage of false positive results, but does not provide any false negative results, which means that the recall rate of Bloom-Filter is 100% i.e. for any given query to the Bloom-Filter, it returns either “possibly present in the set” or </w:t>
-      </w:r>
-      <w:r>
-        <w:rPr>
-          <w:rFonts w:ascii="Times New Roman" w:hAnsi="Times New Roman" w:cs="Times New Roman"/>
-          <w:sz w:val="24"/>
-          <w:szCs w:val="24"/>
-          <w:lang w:val="en-US"/>
-        </w:rPr>
-        <w:lastRenderedPageBreak/>
-        <w:t xml:space="preserve">“definitely not present in the set”. </w:t>
+        <w:t xml:space="preserve">Bloom-Filter provides some percentage of false positive results, but does not provide any false negative results, which means that the recall rate of Bloom-Filter is 100% i.e. for any given query to the Bloom-Filter, it returns either “possibly present in the set” or “definitely not present in the set”. </w:t>
       </w:r>
       <w:r>
         <w:rPr>
@@ -3801,27 +3864,7 @@
           <w:szCs w:val="24"/>
           <w:lang w:val="en-US"/>
         </w:rPr>
-        <w:t xml:space="preserve">m = </w:t>
-      </w:r>
-      <w:proofErr w:type="gramStart"/>
-      <w:r>
-        <w:rPr>
-          <w:rFonts w:ascii="Times New Roman" w:hAnsi="Times New Roman" w:cs="Times New Roman"/>
-          <w:sz w:val="24"/>
-          <w:szCs w:val="24"/>
-          <w:lang w:val="en-US"/>
-        </w:rPr>
-        <w:t>ceil(</w:t>
-      </w:r>
-      <w:proofErr w:type="gramEnd"/>
-      <w:r>
-        <w:rPr>
-          <w:rFonts w:ascii="Times New Roman" w:hAnsi="Times New Roman" w:cs="Times New Roman"/>
-          <w:sz w:val="24"/>
-          <w:szCs w:val="24"/>
-          <w:lang w:val="en-US"/>
-        </w:rPr>
-        <w:t xml:space="preserve"> (n * log(P)) /  log ( 1.0 / ( </w:t>
+        <w:t xml:space="preserve">m = ceil( (n * log(P)) /  log ( 1.0 / ( </w:t>
       </w:r>
       <w:proofErr w:type="spellStart"/>
       <w:r>
@@ -3864,27 +3907,7 @@
           <w:szCs w:val="24"/>
           <w:lang w:val="en-US"/>
         </w:rPr>
-        <w:t xml:space="preserve">k = round </w:t>
-      </w:r>
-      <w:proofErr w:type="gramStart"/>
-      <w:r>
-        <w:rPr>
-          <w:rFonts w:ascii="Times New Roman" w:hAnsi="Times New Roman" w:cs="Times New Roman"/>
-          <w:sz w:val="24"/>
-          <w:szCs w:val="24"/>
-          <w:lang w:val="en-US"/>
-        </w:rPr>
-        <w:t>( log</w:t>
-      </w:r>
-      <w:proofErr w:type="gramEnd"/>
-      <w:r>
-        <w:rPr>
-          <w:rFonts w:ascii="Times New Roman" w:hAnsi="Times New Roman" w:cs="Times New Roman"/>
-          <w:sz w:val="24"/>
-          <w:szCs w:val="24"/>
-          <w:lang w:val="en-US"/>
-        </w:rPr>
-        <w:t xml:space="preserve"> (2.0) * m / n)</w:t>
+        <w:t>k = round ( log (2.0) * m / n)</w:t>
       </w:r>
     </w:p>
     <w:p>
@@ -3900,25 +3923,14 @@
           <w:lang w:val="en-US"/>
         </w:rPr>
       </w:pPr>
-      <w:proofErr w:type="gramStart"/>
-      <w:r>
-        <w:rPr>
-          <w:rFonts w:ascii="Times New Roman" w:hAnsi="Times New Roman" w:cs="Times New Roman"/>
-          <w:sz w:val="24"/>
-          <w:szCs w:val="24"/>
-          <w:lang w:val="en-US"/>
-        </w:rPr>
-        <w:t>and</w:t>
-      </w:r>
-      <w:proofErr w:type="gramEnd"/>
-      <w:r>
-        <w:rPr>
-          <w:rFonts w:ascii="Times New Roman" w:hAnsi="Times New Roman" w:cs="Times New Roman"/>
-          <w:sz w:val="24"/>
-          <w:szCs w:val="24"/>
-          <w:lang w:val="en-US"/>
-        </w:rPr>
-        <w:t xml:space="preserve"> all the bit array entries are set to value ‘0’ indicating that the set is initially empty.</w:t>
+      <w:r>
+        <w:rPr>
+          <w:rFonts w:ascii="Times New Roman" w:hAnsi="Times New Roman" w:cs="Times New Roman"/>
+          <w:sz w:val="24"/>
+          <w:szCs w:val="24"/>
+          <w:lang w:val="en-US"/>
+        </w:rPr>
+        <w:t>and all the bit array entries are set to value ‘0’ indicating that the set is initially empty.</w:t>
       </w:r>
     </w:p>
     <w:p>
@@ -3998,7 +4010,17 @@
           <w:szCs w:val="24"/>
           <w:lang w:val="en-US"/>
         </w:rPr>
-        <w:t>To check for membership of the element in the set, the element is fed to each of the ‘k’ hash functions to obtain the ‘K’ index positions and the corresponding bit array entries are checked if they are set to ‘1’. If all the corresponding bit array entries are set to 1 then it is highly probable that the element may belong to the set, If at-least even one corresponding entry in the bit array is set to ‘0’, then definitely that element is not present in the set.</w:t>
+        <w:t xml:space="preserve">To check for membership of the element in the set, the element is fed to each of the ‘k’ hash functions to obtain the ‘K’ index positions and the corresponding bit array entries are checked if they are set to ‘1’. If all the corresponding bit array entries are set to 1 then it is highly probable that the element may belong to the set, If at-least even one </w:t>
+      </w:r>
+      <w:r>
+        <w:rPr>
+          <w:rFonts w:ascii="Times New Roman" w:hAnsi="Times New Roman" w:cs="Times New Roman"/>
+          <w:sz w:val="24"/>
+          <w:szCs w:val="24"/>
+          <w:lang w:val="en-US"/>
+        </w:rPr>
+        <w:lastRenderedPageBreak/>
+        <w:t>corresponding entry in the bit array is set to ‘0’, then definitely that element is not present in the set.</w:t>
       </w:r>
     </w:p>
     <w:p>
@@ -4048,7 +4070,6 @@
           <w:szCs w:val="20"/>
           <w:lang w:eastAsia="en-IN" w:bidi="kn-IN"/>
         </w:rPr>
-        <w:lastRenderedPageBreak/>
         <w:drawing>
           <wp:inline distT="0" distB="0" distL="0" distR="0">
             <wp:extent cx="5726906" cy="4095750"/>
@@ -4289,19 +4310,21 @@
           <w:szCs w:val="24"/>
           <w:lang w:val="en-US"/>
         </w:rPr>
-        <w:t xml:space="preserve"> uses n-bits per item. While inserting an item, the entry in the bit array is incremented by 1 each time and the look-up operation checks if the bit-array entry is non-zero. </w:t>
-      </w:r>
-      <w:proofErr w:type="gramStart"/>
-      <w:r>
-        <w:rPr>
-          <w:rFonts w:ascii="Times New Roman" w:hAnsi="Times New Roman" w:cs="Times New Roman"/>
-          <w:sz w:val="24"/>
-          <w:szCs w:val="24"/>
-          <w:lang w:val="en-US"/>
-        </w:rPr>
-        <w:t>The deletion operation decrements the value by 1.</w:t>
-      </w:r>
-      <w:proofErr w:type="gramEnd"/>
+        <w:t xml:space="preserve"> uses n-bits per item. While inserting an item, the entry in the bit array is incremented by 1 each time and the look-up operation checks if the bit-array entry is non-zero. The deletion operation decrements the value by 1.</w:t>
+      </w:r>
+    </w:p>
+    <w:p>
+      <w:pPr>
+        <w:pStyle w:val="ListParagraph"/>
+        <w:spacing w:line="360" w:lineRule="auto"/>
+        <w:jc w:val="both"/>
+        <w:rPr>
+          <w:rFonts w:ascii="Times New Roman" w:hAnsi="Times New Roman" w:cs="Times New Roman"/>
+          <w:sz w:val="24"/>
+          <w:szCs w:val="24"/>
+          <w:lang w:val="en-US"/>
+        </w:rPr>
+      </w:pPr>
     </w:p>
     <w:p>
       <w:pPr>
@@ -4339,6 +4362,7 @@
           <w:szCs w:val="24"/>
           <w:lang w:val="en-US"/>
         </w:rPr>
+        <w:lastRenderedPageBreak/>
         <w:t>Layered Filters.</w:t>
       </w:r>
     </w:p>
@@ -4362,57 +4386,16 @@
           <w:szCs w:val="24"/>
           <w:lang w:val="en-US"/>
         </w:rPr>
-        <w:t xml:space="preserve">The layered bloom filters uses multiple filter layers. Each </w:t>
-      </w:r>
-      <w:proofErr w:type="gramStart"/>
-      <w:r>
-        <w:rPr>
-          <w:rFonts w:ascii="Times New Roman" w:hAnsi="Times New Roman" w:cs="Times New Roman"/>
-          <w:sz w:val="24"/>
-          <w:szCs w:val="24"/>
-          <w:lang w:val="en-US"/>
-        </w:rPr>
-        <w:t>layers</w:t>
-      </w:r>
-      <w:proofErr w:type="gramEnd"/>
-      <w:r>
-        <w:rPr>
-          <w:rFonts w:ascii="Times New Roman" w:hAnsi="Times New Roman" w:cs="Times New Roman"/>
-          <w:sz w:val="24"/>
-          <w:szCs w:val="24"/>
-          <w:lang w:val="en-US"/>
-        </w:rPr>
-        <w:t xml:space="preserve"> are individual </w:t>
-      </w:r>
-      <w:r>
-        <w:rPr>
-          <w:rFonts w:ascii="Times New Roman" w:hAnsi="Times New Roman" w:cs="Times New Roman"/>
-          <w:sz w:val="24"/>
-          <w:szCs w:val="24"/>
-          <w:lang w:val="en-US"/>
-        </w:rPr>
-        <w:t xml:space="preserve">basic bloom filters. These filters allow keeping track of the number of times a particular element is inserted or added into the set. The element set-membership </w:t>
-      </w:r>
-      <w:proofErr w:type="gramStart"/>
-      <w:r>
-        <w:rPr>
-          <w:rFonts w:ascii="Times New Roman" w:hAnsi="Times New Roman" w:cs="Times New Roman"/>
-          <w:sz w:val="24"/>
-          <w:szCs w:val="24"/>
-          <w:lang w:val="en-US"/>
-        </w:rPr>
-        <w:lastRenderedPageBreak/>
-        <w:t>operations on these filters returns</w:t>
-      </w:r>
-      <w:proofErr w:type="gramEnd"/>
-      <w:r>
-        <w:rPr>
-          <w:rFonts w:ascii="Times New Roman" w:hAnsi="Times New Roman" w:cs="Times New Roman"/>
-          <w:sz w:val="24"/>
-          <w:szCs w:val="24"/>
-          <w:lang w:val="en-US"/>
-        </w:rPr>
-        <w:t xml:space="preserve"> the deepest or the inner most layer within which the element is found.</w:t>
+        <w:t xml:space="preserve">The layered bloom filters uses multiple filter layers. Each layers are individual </w:t>
+      </w:r>
+      <w:r>
+        <w:rPr>
+          <w:rFonts w:ascii="Times New Roman" w:hAnsi="Times New Roman" w:cs="Times New Roman"/>
+          <w:sz w:val="24"/>
+          <w:szCs w:val="24"/>
+          <w:lang w:val="en-US"/>
+        </w:rPr>
+        <w:t>basic bloom filters. These filters allow keeping track of the number of times a particular element is inserted or added into the set. The element set-membership operations on these filters returns the deepest or the inner most layer within which the element is found.</w:t>
       </w:r>
     </w:p>
     <w:p>
@@ -4558,47 +4541,7 @@
           <w:szCs w:val="24"/>
           <w:lang w:val="en-US"/>
         </w:rPr>
-        <w:t xml:space="preserve">Other variations of bloom-filters </w:t>
-      </w:r>
-      <w:proofErr w:type="gramStart"/>
-      <w:r>
-        <w:rPr>
-          <w:rFonts w:ascii="Times New Roman" w:hAnsi="Times New Roman" w:cs="Times New Roman"/>
-          <w:sz w:val="24"/>
-          <w:szCs w:val="24"/>
-          <w:lang w:val="en-US"/>
-        </w:rPr>
-        <w:t>exist</w:t>
-      </w:r>
-      <w:proofErr w:type="gramEnd"/>
-      <w:r>
-        <w:rPr>
-          <w:rFonts w:ascii="Times New Roman" w:hAnsi="Times New Roman" w:cs="Times New Roman"/>
-          <w:sz w:val="24"/>
-          <w:szCs w:val="24"/>
-          <w:lang w:val="en-US"/>
-        </w:rPr>
-        <w:t xml:space="preserve"> other than once mentioned in the above paragraph. The time complexity of the basic bloom filter is </w:t>
-      </w:r>
-      <w:proofErr w:type="gramStart"/>
-      <w:r>
-        <w:rPr>
-          <w:rFonts w:ascii="Times New Roman" w:hAnsi="Times New Roman" w:cs="Times New Roman"/>
-          <w:sz w:val="24"/>
-          <w:szCs w:val="24"/>
-          <w:lang w:val="en-US"/>
-        </w:rPr>
-        <w:t>O(</w:t>
-      </w:r>
-      <w:proofErr w:type="gramEnd"/>
-      <w:r>
-        <w:rPr>
-          <w:rFonts w:ascii="Times New Roman" w:hAnsi="Times New Roman" w:cs="Times New Roman"/>
-          <w:sz w:val="24"/>
-          <w:szCs w:val="24"/>
-          <w:lang w:val="en-US"/>
-        </w:rPr>
-        <w:t>1). The recall rate of the bloom-filter is 100%. The false positive rate is around 2.5% if 8 bits are used for inserting/storing an element in the set. The following table describes the relationship between the false positive rate and the number of bits used for storing/inserting an element in the set. It is clearly visible from the following table that as the number of bits per element increases, the false positive rate decreases.</w:t>
+        <w:t>Other variations of bloom-filters exist other than once mentioned in the above paragraph. The time complexity of the basic bloom filter is O(1). The recall rate of the bloom-filter is 100%. The false positive rate is around 2.5% if 8 bits are used for inserting/storing an element in the set. The following table describes the relationship between the false positive rate and the number of bits used for storing/inserting an element in the set. It is clearly visible from the following table that as the number of bits per element increases, the false positive rate decreases.</w:t>
       </w:r>
     </w:p>
     <w:p>
@@ -4681,19 +4624,6 @@
     </w:p>
     <w:p>
       <w:pPr>
-        <w:spacing w:before="240" w:line="360" w:lineRule="auto"/>
-        <w:ind w:firstLine="720"/>
-        <w:jc w:val="both"/>
-        <w:rPr>
-          <w:rFonts w:ascii="Times New Roman" w:hAnsi="Times New Roman" w:cs="Times New Roman"/>
-          <w:sz w:val="24"/>
-          <w:szCs w:val="24"/>
-          <w:lang w:val="en-US"/>
-        </w:rPr>
-      </w:pPr>
-    </w:p>
-    <w:p>
-      <w:pPr>
         <w:pStyle w:val="Caption"/>
         <w:ind w:left="1440" w:firstLine="720"/>
         <w:jc w:val="both"/>
@@ -4709,7 +4639,6 @@
           <w:sz w:val="20"/>
           <w:szCs w:val="20"/>
         </w:rPr>
-        <w:lastRenderedPageBreak/>
         <w:t xml:space="preserve">Table </w:t>
       </w:r>
       <w:r>
@@ -4776,25 +4705,7 @@
           <w:sz w:val="20"/>
           <w:szCs w:val="20"/>
         </w:rPr>
-        <w:t xml:space="preserve"> Bits </w:t>
-      </w:r>
-      <w:proofErr w:type="gramStart"/>
-      <w:r>
-        <w:rPr>
-          <w:rFonts w:ascii="Times New Roman" w:hAnsi="Times New Roman" w:cs="Times New Roman"/>
-          <w:sz w:val="20"/>
-          <w:szCs w:val="20"/>
-        </w:rPr>
-        <w:t>Required</w:t>
-      </w:r>
-      <w:proofErr w:type="gramEnd"/>
-      <w:r>
-        <w:rPr>
-          <w:rFonts w:ascii="Times New Roman" w:hAnsi="Times New Roman" w:cs="Times New Roman"/>
-          <w:sz w:val="20"/>
-          <w:szCs w:val="20"/>
-        </w:rPr>
-        <w:t xml:space="preserve"> per item</w:t>
+        <w:t xml:space="preserve"> Bits Required per item</w:t>
       </w:r>
     </w:p>
     <w:tbl>
@@ -5656,6 +5567,7 @@
           <w:sz w:val="24"/>
           <w:szCs w:val="24"/>
         </w:rPr>
+        <w:lastRenderedPageBreak/>
         <w:t>Cuckoo Filter</w:t>
       </w:r>
       <w:r>
@@ -5675,37 +5587,7 @@
           <w:szCs w:val="24"/>
           <w:lang w:val="en-US"/>
         </w:rPr>
-        <w:t xml:space="preserve">By understanding how the bloom filter works, it is clear that the main disadvantage of using bloom filter is that it does not support the deletion operations on the elements of the set. Even though many of the variations of bloom filter were proposed, </w:t>
-      </w:r>
-      <w:r>
-        <w:rPr>
-          <w:rFonts w:ascii="Times New Roman" w:hAnsi="Times New Roman" w:cs="Times New Roman"/>
-          <w:sz w:val="24"/>
-          <w:szCs w:val="24"/>
-          <w:lang w:val="en-US"/>
-        </w:rPr>
-        <w:lastRenderedPageBreak/>
-        <w:t xml:space="preserve">suggested and implemented, there </w:t>
-      </w:r>
-      <w:proofErr w:type="gramStart"/>
-      <w:r>
-        <w:rPr>
-          <w:rFonts w:ascii="Times New Roman" w:hAnsi="Times New Roman" w:cs="Times New Roman"/>
-          <w:sz w:val="24"/>
-          <w:szCs w:val="24"/>
-          <w:lang w:val="en-US"/>
-        </w:rPr>
-        <w:t>exist</w:t>
-      </w:r>
-      <w:proofErr w:type="gramEnd"/>
-      <w:r>
-        <w:rPr>
-          <w:rFonts w:ascii="Times New Roman" w:hAnsi="Times New Roman" w:cs="Times New Roman"/>
-          <w:sz w:val="24"/>
-          <w:szCs w:val="24"/>
-          <w:lang w:val="en-US"/>
-        </w:rPr>
-        <w:t xml:space="preserve"> either the space trade-off or performance trade-off. Cuckoo filter is also a probabilistic algorithm that solves the set-membership problem. Cuckoo-filter is far better than the bloom-filter in the sense that the cuckoo filter allows the deletion operations on the elements of the set i.e. there’s no need to recreate the bit vector even on deleting an element from the set. The elements can be deleted and added dynamically from the set in case of cuckoo filter implementation.</w:t>
+        <w:t>By understanding how the bloom filter works, it is clear that the main disadvantage of using bloom filter is that it does not support the deletion operations on the elements of the set. Even though many of the variations of bloom filter were proposed, suggested and implemented, there exist either the space trade-off or performance trade-off. Cuckoo filter is also a probabilistic algorithm that solves the set-membership problem. Cuckoo-filter is far better than the bloom-filter in the sense that the cuckoo filter allows the deletion operations on the elements of the set i.e. there’s no need to recreate the bit vector even on deleting an element from the set. The elements can be deleted and added dynamically from the set in case of cuckoo filter implementation.</w:t>
       </w:r>
       <w:r>
         <w:rPr>
@@ -5995,27 +5877,7 @@
           <w:szCs w:val="24"/>
           <w:lang w:val="en-US"/>
         </w:rPr>
-        <w:t xml:space="preserve"> two entries </w:t>
-      </w:r>
-      <w:proofErr w:type="gramStart"/>
-      <w:r>
-        <w:rPr>
-          <w:rFonts w:ascii="Times New Roman" w:hAnsi="Times New Roman" w:cs="Times New Roman"/>
-          <w:sz w:val="24"/>
-          <w:szCs w:val="24"/>
-          <w:lang w:val="en-US"/>
-        </w:rPr>
-        <w:t>a[</w:t>
-      </w:r>
-      <w:proofErr w:type="gramEnd"/>
-      <w:r>
-        <w:rPr>
-          <w:rFonts w:ascii="Times New Roman" w:hAnsi="Times New Roman" w:cs="Times New Roman"/>
-          <w:sz w:val="24"/>
-          <w:szCs w:val="24"/>
-          <w:lang w:val="en-US"/>
-        </w:rPr>
-        <w:t>i1] or a[i2]. If none of the entries of the buckets are free, then any one of the entry is selected and the element already present at this location is kicked out to a different entry of the array.</w:t>
+        <w:t xml:space="preserve"> two entries a[i1] or a[i2]. If none of the entries of the buckets are free, then any one of the entry is selected and the element already present at this location is kicked out to a different entry of the array.</w:t>
       </w:r>
     </w:p>
     <w:p>
@@ -6076,7 +5938,6 @@
           <w:sz w:val="24"/>
           <w:szCs w:val="24"/>
         </w:rPr>
-        <w:lastRenderedPageBreak/>
         <w:t>The following diagram depicts the performance difference between Cuckoo filter and Bloom filters.</w:t>
       </w:r>
     </w:p>
@@ -6149,7 +6010,6 @@
         <w:jc w:val="both"/>
         <w:rPr>
           <w:rFonts w:ascii="Times New Roman" w:hAnsi="Times New Roman" w:cs="Times New Roman"/>
-          <w:color w:val="auto"/>
           <w:sz w:val="20"/>
           <w:szCs w:val="20"/>
         </w:rPr>
@@ -6235,9 +6095,10 @@
         <w:pStyle w:val="ListParagraph"/>
         <w:numPr>
           <w:ilvl w:val="1"/>
-          <w:numId w:val="2"/>
+          <w:numId w:val="14"/>
         </w:numPr>
         <w:spacing w:before="240" w:line="360" w:lineRule="auto"/>
+        <w:ind w:left="567" w:hanging="567"/>
         <w:jc w:val="both"/>
         <w:rPr>
           <w:rFonts w:ascii="Times New Roman" w:hAnsi="Times New Roman" w:cs="Times New Roman"/>
@@ -6699,7 +6560,7 @@
         <w:lastRenderedPageBreak/>
         <w:drawing>
           <wp:inline distT="0" distB="0" distL="0" distR="0">
-            <wp:extent cx="5724525" cy="5867400"/>
+            <wp:extent cx="5724525" cy="7886700"/>
             <wp:effectExtent l="19050" t="0" r="9525" b="0"/>
             <wp:docPr id="2" name="Picture 2"/>
             <wp:cNvGraphicFramePr/>
@@ -6722,7 +6583,7 @@
                   <pic:spPr bwMode="auto">
                     <a:xfrm>
                       <a:off x="0" y="0"/>
-                      <a:ext cx="5724525" cy="5867400"/>
+                      <a:ext cx="5724525" cy="7886700"/>
                     </a:xfrm>
                     <a:prstGeom prst="rect">
                       <a:avLst/>
@@ -6832,9 +6693,6 @@
     </w:p>
     <w:p>
       <w:pPr>
-        <w:pStyle w:val="ListParagraph"/>
-        <w:spacing w:before="240" w:line="360" w:lineRule="auto"/>
-        <w:jc w:val="both"/>
         <w:rPr>
           <w:rFonts w:ascii="Times New Roman" w:hAnsi="Times New Roman" w:cs="Times New Roman"/>
           <w:b/>
@@ -6844,16 +6702,7 @@
           <w:lang w:val="en-US"/>
         </w:rPr>
       </w:pPr>
-    </w:p>
-    <w:p>
-      <w:pPr>
-        <w:pStyle w:val="ListParagraph"/>
-        <w:numPr>
-          <w:ilvl w:val="1"/>
-          <w:numId w:val="2"/>
-        </w:numPr>
-        <w:spacing w:before="240" w:line="360" w:lineRule="auto"/>
-        <w:jc w:val="both"/>
+      <w:r>
         <w:rPr>
           <w:rFonts w:ascii="Times New Roman" w:hAnsi="Times New Roman" w:cs="Times New Roman"/>
           <w:b/>
@@ -6862,18 +6711,67 @@
           <w:szCs w:val="32"/>
           <w:lang w:val="en-US"/>
         </w:rPr>
-      </w:pPr>
-      <w:r>
+        <w:br w:type="page"/>
+      </w:r>
+    </w:p>
+    <w:p>
+      <w:pPr>
+        <w:spacing w:line="240" w:lineRule="auto"/>
         <w:rPr>
           <w:rFonts w:ascii="Times New Roman" w:hAnsi="Times New Roman" w:cs="Times New Roman"/>
           <w:b/>
           <w:bCs/>
           <w:sz w:val="32"/>
           <w:szCs w:val="32"/>
-          <w:lang w:val="en-US"/>
+        </w:rPr>
+      </w:pPr>
+      <w:r>
+        <w:rPr>
+          <w:rFonts w:ascii="Times New Roman" w:hAnsi="Times New Roman" w:cs="Times New Roman"/>
+          <w:b/>
+          <w:bCs/>
+          <w:sz w:val="32"/>
+          <w:szCs w:val="32"/>
+        </w:rPr>
+        <w:lastRenderedPageBreak/>
+        <w:t>CHAPTER 3</w:t>
+      </w:r>
+    </w:p>
+    <w:p>
+      <w:pPr>
+        <w:jc w:val="center"/>
+        <w:rPr>
+          <w:rFonts w:ascii="Times New Roman" w:hAnsi="Times New Roman" w:cs="Times New Roman"/>
+          <w:b/>
+          <w:bCs/>
+          <w:sz w:val="36"/>
+          <w:szCs w:val="36"/>
+        </w:rPr>
+      </w:pPr>
+      <w:r>
+        <w:rPr>
+          <w:rFonts w:ascii="Times New Roman" w:hAnsi="Times New Roman" w:cs="Times New Roman"/>
+          <w:b/>
+          <w:bCs/>
+          <w:sz w:val="36"/>
+          <w:szCs w:val="36"/>
         </w:rPr>
         <w:t>PROPOSED SYSTEM</w:t>
       </w:r>
+    </w:p>
+    <w:p>
+      <w:pPr>
+        <w:pStyle w:val="ListParagraph"/>
+        <w:spacing w:line="360" w:lineRule="auto"/>
+        <w:ind w:left="0" w:firstLine="720"/>
+        <w:jc w:val="both"/>
+        <w:rPr>
+          <w:rFonts w:ascii="Times New Roman" w:hAnsi="Times New Roman" w:cs="Times New Roman"/>
+          <w:sz w:val="24"/>
+          <w:szCs w:val="24"/>
+          <w:lang w:val="en-US"/>
+        </w:rPr>
+      </w:pPr>
     </w:p>
     <w:p>
       <w:pPr>
@@ -7009,6 +6907,19 @@
     <w:p>
       <w:pPr>
         <w:pStyle w:val="ListParagraph"/>
+        <w:spacing w:line="360" w:lineRule="auto"/>
+        <w:jc w:val="both"/>
+        <w:rPr>
+          <w:rFonts w:ascii="Times New Roman" w:hAnsi="Times New Roman" w:cs="Times New Roman"/>
+          <w:sz w:val="24"/>
+          <w:szCs w:val="24"/>
+          <w:lang w:val="en-US"/>
+        </w:rPr>
+      </w:pPr>
+    </w:p>
+    <w:p>
+      <w:pPr>
+        <w:pStyle w:val="ListParagraph"/>
         <w:numPr>
           <w:ilvl w:val="0"/>
           <w:numId w:val="8"/>
@@ -7032,7 +6943,6 @@
         <w:t xml:space="preserve">After the connection between client and server is successful, the client issues the </w:t>
       </w:r>
       <w:proofErr w:type="spellStart"/>
-      <w:proofErr w:type="gramStart"/>
       <w:r>
         <w:rPr>
           <w:rFonts w:ascii="Times New Roman" w:hAnsi="Times New Roman" w:cs="Times New Roman"/>
@@ -7050,18 +6960,32 @@
           <w:szCs w:val="24"/>
           <w:lang w:val="en-US"/>
         </w:rPr>
-        <w:t>(</w:t>
-      </w:r>
-      <w:proofErr w:type="gramEnd"/>
-      <w:r>
-        <w:rPr>
-          <w:rFonts w:ascii="Times New Roman" w:hAnsi="Times New Roman" w:cs="Times New Roman"/>
-          <w:sz w:val="24"/>
-          <w:szCs w:val="24"/>
-          <w:lang w:val="en-US"/>
-        </w:rPr>
-        <w:t>) operation to the server whenever required.</w:t>
-      </w:r>
+        <w:t>() operation to the server whenever required.</w:t>
+      </w:r>
+    </w:p>
+    <w:p>
+      <w:pPr>
+        <w:pStyle w:val="ListParagraph"/>
+        <w:rPr>
+          <w:rFonts w:ascii="Times New Roman" w:hAnsi="Times New Roman" w:cs="Times New Roman"/>
+          <w:sz w:val="24"/>
+          <w:szCs w:val="24"/>
+          <w:lang w:val="en-US"/>
+        </w:rPr>
+      </w:pPr>
+    </w:p>
+    <w:p>
+      <w:pPr>
+        <w:pStyle w:val="ListParagraph"/>
+        <w:spacing w:line="360" w:lineRule="auto"/>
+        <w:jc w:val="both"/>
+        <w:rPr>
+          <w:rFonts w:ascii="Times New Roman" w:hAnsi="Times New Roman" w:cs="Times New Roman"/>
+          <w:sz w:val="24"/>
+          <w:szCs w:val="24"/>
+          <w:lang w:val="en-US"/>
+        </w:rPr>
+      </w:pPr>
     </w:p>
     <w:p>
       <w:pPr>
@@ -7086,11 +7010,9 @@
           <w:szCs w:val="24"/>
           <w:lang w:val="en-US"/>
         </w:rPr>
-        <w:lastRenderedPageBreak/>
         <w:t xml:space="preserve">When the server receives the </w:t>
       </w:r>
       <w:proofErr w:type="spellStart"/>
-      <w:proofErr w:type="gramStart"/>
       <w:r>
         <w:rPr>
           <w:rFonts w:ascii="Times New Roman" w:hAnsi="Times New Roman" w:cs="Times New Roman"/>
@@ -7108,17 +7030,7 @@
           <w:szCs w:val="24"/>
           <w:lang w:val="en-US"/>
         </w:rPr>
-        <w:t>(</w:t>
-      </w:r>
-      <w:proofErr w:type="gramEnd"/>
-      <w:r>
-        <w:rPr>
-          <w:rFonts w:ascii="Times New Roman" w:hAnsi="Times New Roman" w:cs="Times New Roman"/>
-          <w:sz w:val="24"/>
-          <w:szCs w:val="24"/>
-          <w:lang w:val="en-US"/>
-        </w:rPr>
-        <w:t>) request from the client, it</w:t>
+        <w:t>() request from the client, it</w:t>
       </w:r>
       <w:r>
         <w:rPr>
@@ -7156,6 +7068,19 @@
         </w:rPr>
         <w:t>.</w:t>
       </w:r>
+    </w:p>
+    <w:p>
+      <w:pPr>
+        <w:pStyle w:val="ListParagraph"/>
+        <w:spacing w:line="360" w:lineRule="auto"/>
+        <w:jc w:val="both"/>
+        <w:rPr>
+          <w:rFonts w:ascii="Times New Roman" w:hAnsi="Times New Roman" w:cs="Times New Roman"/>
+          <w:sz w:val="24"/>
+          <w:szCs w:val="24"/>
+          <w:lang w:val="en-US"/>
+        </w:rPr>
+      </w:pPr>
     </w:p>
     <w:p>
       <w:pPr>
@@ -7206,6 +7131,30 @@
     <w:p>
       <w:pPr>
         <w:pStyle w:val="ListParagraph"/>
+        <w:rPr>
+          <w:rFonts w:ascii="Times New Roman" w:hAnsi="Times New Roman" w:cs="Times New Roman"/>
+          <w:sz w:val="24"/>
+          <w:szCs w:val="24"/>
+          <w:lang w:val="en-US"/>
+        </w:rPr>
+      </w:pPr>
+    </w:p>
+    <w:p>
+      <w:pPr>
+        <w:pStyle w:val="ListParagraph"/>
+        <w:spacing w:line="360" w:lineRule="auto"/>
+        <w:jc w:val="both"/>
+        <w:rPr>
+          <w:rFonts w:ascii="Times New Roman" w:hAnsi="Times New Roman" w:cs="Times New Roman"/>
+          <w:sz w:val="24"/>
+          <w:szCs w:val="24"/>
+          <w:lang w:val="en-US"/>
+        </w:rPr>
+      </w:pPr>
+    </w:p>
+    <w:p>
+      <w:pPr>
+        <w:pStyle w:val="ListParagraph"/>
         <w:numPr>
           <w:ilvl w:val="0"/>
           <w:numId w:val="8"/>
@@ -7267,10 +7216,11 @@
           <w:szCs w:val="24"/>
           <w:lang w:eastAsia="en-IN" w:bidi="kn-IN"/>
         </w:rPr>
+        <w:lastRenderedPageBreak/>
         <w:drawing>
           <wp:inline distT="0" distB="0" distL="0" distR="0">
-            <wp:extent cx="5886450" cy="6419850"/>
-            <wp:effectExtent l="19050" t="0" r="0" b="0"/>
+            <wp:extent cx="5886449" cy="8058150"/>
+            <wp:effectExtent l="19050" t="0" r="1" b="0"/>
             <wp:docPr id="5" name="Picture 2"/>
             <wp:cNvGraphicFramePr>
               <a:graphicFrameLocks xmlns:a="http://schemas.openxmlformats.org/drawingml/2006/main" noChangeAspect="1"/>
@@ -7294,7 +7244,7 @@
                   <pic:spPr bwMode="auto">
                     <a:xfrm>
                       <a:off x="0" y="0"/>
-                      <a:ext cx="5888708" cy="6422313"/>
+                      <a:ext cx="5888708" cy="8061242"/>
                     </a:xfrm>
                     <a:prstGeom prst="rect">
                       <a:avLst/>
@@ -7400,219 +7350,6 @@
         </w:rPr>
         <w:t xml:space="preserve"> + Cuckoo Filter</w:t>
       </w:r>
-    </w:p>
-    <w:p>
-      <w:pPr>
-        <w:pStyle w:val="ListParagraph"/>
-        <w:spacing w:line="360" w:lineRule="auto"/>
-        <w:jc w:val="both"/>
-        <w:rPr>
-          <w:rFonts w:ascii="Times New Roman" w:hAnsi="Times New Roman" w:cs="Times New Roman"/>
-          <w:sz w:val="24"/>
-          <w:szCs w:val="24"/>
-          <w:lang w:val="en-US"/>
-        </w:rPr>
-      </w:pPr>
-    </w:p>
-    <w:p>
-      <w:pPr>
-        <w:pStyle w:val="ListParagraph"/>
-        <w:numPr>
-          <w:ilvl w:val="1"/>
-          <w:numId w:val="2"/>
-        </w:numPr>
-        <w:spacing w:line="360" w:lineRule="auto"/>
-        <w:jc w:val="both"/>
-        <w:rPr>
-          <w:rFonts w:ascii="Times New Roman" w:hAnsi="Times New Roman" w:cs="Times New Roman"/>
-          <w:b/>
-          <w:bCs/>
-          <w:sz w:val="32"/>
-          <w:szCs w:val="32"/>
-          <w:lang w:val="en-US"/>
-        </w:rPr>
-      </w:pPr>
-      <w:r>
-        <w:rPr>
-          <w:rFonts w:ascii="Times New Roman" w:hAnsi="Times New Roman" w:cs="Times New Roman"/>
-          <w:b/>
-          <w:bCs/>
-          <w:sz w:val="32"/>
-          <w:szCs w:val="32"/>
-          <w:lang w:val="en-US"/>
-        </w:rPr>
-        <w:t>PROBLEM STATEMENT</w:t>
-      </w:r>
-    </w:p>
-    <w:p>
-      <w:pPr>
-        <w:pStyle w:val="ListParagraph"/>
-        <w:spacing w:line="360" w:lineRule="auto"/>
-        <w:ind w:firstLine="720"/>
-        <w:jc w:val="both"/>
-        <w:rPr>
-          <w:rFonts w:ascii="Times New Roman" w:hAnsi="Times New Roman" w:cs="Times New Roman"/>
-          <w:sz w:val="24"/>
-          <w:szCs w:val="24"/>
-          <w:lang w:val="en-US"/>
-        </w:rPr>
-      </w:pPr>
-      <w:r>
-        <w:rPr>
-          <w:rFonts w:ascii="Times New Roman" w:hAnsi="Times New Roman" w:cs="Times New Roman"/>
-          <w:sz w:val="24"/>
-          <w:szCs w:val="24"/>
-          <w:lang w:val="en-US"/>
-        </w:rPr>
-        <w:t>The aim of the project is t</w:t>
-      </w:r>
-      <w:r>
-        <w:rPr>
-          <w:rFonts w:ascii="Times New Roman" w:hAnsi="Times New Roman" w:cs="Times New Roman"/>
-          <w:sz w:val="24"/>
-          <w:szCs w:val="24"/>
-          <w:lang w:val="en-US"/>
-        </w:rPr>
-        <w:t>o enhance the performance</w:t>
-      </w:r>
-      <w:r>
-        <w:rPr>
-          <w:rFonts w:ascii="Times New Roman" w:hAnsi="Times New Roman" w:cs="Times New Roman"/>
-          <w:sz w:val="24"/>
-          <w:szCs w:val="24"/>
-          <w:lang w:val="en-US"/>
-        </w:rPr>
-        <w:t xml:space="preserve"> of </w:t>
-      </w:r>
-      <w:r>
-        <w:rPr>
-          <w:rFonts w:ascii="Times New Roman" w:hAnsi="Times New Roman" w:cs="Times New Roman"/>
-          <w:sz w:val="24"/>
-          <w:szCs w:val="24"/>
-          <w:lang w:val="en-US"/>
-        </w:rPr>
-        <w:t>Set-Membership</w:t>
-      </w:r>
-      <w:r>
-        <w:rPr>
-          <w:rFonts w:ascii="Times New Roman" w:hAnsi="Times New Roman" w:cs="Times New Roman"/>
-          <w:sz w:val="24"/>
-          <w:szCs w:val="24"/>
-          <w:lang w:val="en-US"/>
-        </w:rPr>
-        <w:t xml:space="preserve"> operations</w:t>
-      </w:r>
-      <w:r>
-        <w:rPr>
-          <w:rFonts w:ascii="Times New Roman" w:hAnsi="Times New Roman" w:cs="Times New Roman"/>
-          <w:sz w:val="24"/>
-          <w:szCs w:val="24"/>
-          <w:lang w:val="en-US"/>
-        </w:rPr>
-        <w:t xml:space="preserve"> on </w:t>
-      </w:r>
-      <w:proofErr w:type="spellStart"/>
-      <w:r>
-        <w:rPr>
-          <w:rFonts w:ascii="Times New Roman" w:hAnsi="Times New Roman" w:cs="Times New Roman"/>
-          <w:sz w:val="24"/>
-          <w:szCs w:val="24"/>
-          <w:lang w:val="en-US"/>
-        </w:rPr>
-        <w:t>Red</w:t>
-      </w:r>
-      <w:r>
-        <w:rPr>
-          <w:rFonts w:ascii="Times New Roman" w:hAnsi="Times New Roman" w:cs="Times New Roman"/>
-          <w:sz w:val="24"/>
-          <w:szCs w:val="24"/>
-          <w:lang w:val="en-US"/>
-        </w:rPr>
-        <w:t>is</w:t>
-      </w:r>
-      <w:proofErr w:type="spellEnd"/>
-      <w:r>
-        <w:rPr>
-          <w:rFonts w:ascii="Times New Roman" w:hAnsi="Times New Roman" w:cs="Times New Roman"/>
-          <w:sz w:val="24"/>
-          <w:szCs w:val="24"/>
-          <w:lang w:val="en-US"/>
-        </w:rPr>
-        <w:t xml:space="preserve"> </w:t>
-      </w:r>
-      <w:r>
-        <w:rPr>
-          <w:rFonts w:ascii="Times New Roman" w:hAnsi="Times New Roman" w:cs="Times New Roman"/>
-          <w:sz w:val="24"/>
-          <w:szCs w:val="24"/>
-          <w:lang w:val="en-US"/>
-        </w:rPr>
-        <w:t>(in-memory)</w:t>
-      </w:r>
-      <w:r>
-        <w:rPr>
-          <w:rFonts w:ascii="Times New Roman" w:hAnsi="Times New Roman" w:cs="Times New Roman"/>
-          <w:sz w:val="24"/>
-          <w:szCs w:val="24"/>
-          <w:lang w:val="en-US"/>
-        </w:rPr>
-        <w:t xml:space="preserve"> </w:t>
-      </w:r>
-      <w:r>
-        <w:rPr>
-          <w:rFonts w:ascii="Times New Roman" w:hAnsi="Times New Roman" w:cs="Times New Roman"/>
-          <w:sz w:val="24"/>
-          <w:szCs w:val="24"/>
-          <w:lang w:val="en-US"/>
-        </w:rPr>
-        <w:t xml:space="preserve">database by replacing Bloom-filter </w:t>
-      </w:r>
-      <w:r>
-        <w:rPr>
-          <w:rFonts w:ascii="Times New Roman" w:hAnsi="Times New Roman" w:cs="Times New Roman"/>
-          <w:sz w:val="24"/>
-          <w:szCs w:val="24"/>
-          <w:lang w:val="en-US"/>
-        </w:rPr>
-        <w:t xml:space="preserve">implementation </w:t>
-      </w:r>
-      <w:r>
-        <w:rPr>
-          <w:rFonts w:ascii="Times New Roman" w:hAnsi="Times New Roman" w:cs="Times New Roman"/>
-          <w:sz w:val="24"/>
-          <w:szCs w:val="24"/>
-          <w:lang w:val="en-US"/>
-        </w:rPr>
-        <w:t xml:space="preserve">with </w:t>
-      </w:r>
-      <w:r>
-        <w:rPr>
-          <w:rFonts w:ascii="Times New Roman" w:hAnsi="Times New Roman" w:cs="Times New Roman"/>
-          <w:sz w:val="24"/>
-          <w:szCs w:val="24"/>
-          <w:lang w:val="en-US"/>
-        </w:rPr>
-        <w:t xml:space="preserve">the </w:t>
-      </w:r>
-      <w:r>
-        <w:rPr>
-          <w:rFonts w:ascii="Times New Roman" w:hAnsi="Times New Roman" w:cs="Times New Roman"/>
-          <w:sz w:val="24"/>
-          <w:szCs w:val="24"/>
-          <w:lang w:val="en-US"/>
-        </w:rPr>
-        <w:t>Cuckoo-filter implementation.</w:t>
-      </w:r>
-    </w:p>
-    <w:p>
-      <w:pPr>
-        <w:jc w:val="both"/>
-        <w:rPr>
-          <w:rFonts w:ascii="Times New Roman" w:hAnsi="Times New Roman" w:cs="Times New Roman"/>
-          <w:sz w:val="24"/>
-          <w:szCs w:val="24"/>
-        </w:rPr>
-      </w:pPr>
     </w:p>
     <w:sectPr>
       <w:headerReference w:type="default" r:id="rId13"/>
@@ -7937,6 +7674,119 @@
     </w:lvl>
   </w:abstractNum>
   <w:abstractNum w:abstractNumId="2">
+    <w:nsid w:val="120B5744"/>
+    <w:multiLevelType w:val="multilevel"/>
+    <w:tmpl w:val="AF5A8084"/>
+    <w:lvl w:ilvl="0">
+      <w:start w:val="2"/>
+      <w:numFmt w:val="decimal"/>
+      <w:lvlText w:val="%1."/>
+      <w:lvlJc w:val="left"/>
+      <w:pPr>
+        <w:ind w:left="360" w:hanging="360"/>
+      </w:pPr>
+      <w:rPr>
+        <w:rFonts w:hint="default"/>
+      </w:rPr>
+    </w:lvl>
+    <w:lvl w:ilvl="1">
+      <w:start w:val="1"/>
+      <w:numFmt w:val="decimal"/>
+      <w:lvlText w:val="%1.%2."/>
+      <w:lvlJc w:val="left"/>
+      <w:pPr>
+        <w:ind w:left="792" w:hanging="432"/>
+      </w:pPr>
+      <w:rPr>
+        <w:rFonts w:hint="default"/>
+      </w:rPr>
+    </w:lvl>
+    <w:lvl w:ilvl="2">
+      <w:start w:val="1"/>
+      <w:numFmt w:val="decimal"/>
+      <w:lvlText w:val="%1.%2.%3."/>
+      <w:lvlJc w:val="left"/>
+      <w:pPr>
+        <w:ind w:left="1224" w:hanging="504"/>
+      </w:pPr>
+      <w:rPr>
+        <w:rFonts w:hint="default"/>
+      </w:rPr>
+    </w:lvl>
+    <w:lvl w:ilvl="3">
+      <w:start w:val="1"/>
+      <w:numFmt w:val="decimal"/>
+      <w:lvlText w:val="%1.%2.%3.%4."/>
+      <w:lvlJc w:val="left"/>
+      <w:pPr>
+        <w:ind w:left="1728" w:hanging="648"/>
+      </w:pPr>
+      <w:rPr>
+        <w:rFonts w:hint="default"/>
+      </w:rPr>
+    </w:lvl>
+    <w:lvl w:ilvl="4">
+      <w:start w:val="1"/>
+      <w:numFmt w:val="decimal"/>
+      <w:lvlText w:val="%1.%2.%3.%4.%5."/>
+      <w:lvlJc w:val="left"/>
+      <w:pPr>
+        <w:ind w:left="2232" w:hanging="792"/>
+      </w:pPr>
+      <w:rPr>
+        <w:rFonts w:hint="default"/>
+      </w:rPr>
+    </w:lvl>
+    <w:lvl w:ilvl="5">
+      <w:start w:val="1"/>
+      <w:numFmt w:val="decimal"/>
+      <w:lvlText w:val="%1.%2.%3.%4.%5.%6."/>
+      <w:lvlJc w:val="left"/>
+      <w:pPr>
+        <w:ind w:left="2736" w:hanging="936"/>
+      </w:pPr>
+      <w:rPr>
+        <w:rFonts w:hint="default"/>
+      </w:rPr>
+    </w:lvl>
+    <w:lvl w:ilvl="6">
+      <w:start w:val="1"/>
+      <w:numFmt w:val="decimal"/>
+      <w:lvlText w:val="%1.%2.%3.%4.%5.%6.%7."/>
+      <w:lvlJc w:val="left"/>
+      <w:pPr>
+        <w:ind w:left="3240" w:hanging="1080"/>
+      </w:pPr>
+      <w:rPr>
+        <w:rFonts w:hint="default"/>
+      </w:rPr>
+    </w:lvl>
+    <w:lvl w:ilvl="7">
+      <w:start w:val="1"/>
+      <w:numFmt w:val="decimal"/>
+      <w:lvlText w:val="%1.%2.%3.%4.%5.%6.%7.%8."/>
+      <w:lvlJc w:val="left"/>
+      <w:pPr>
+        <w:ind w:left="3744" w:hanging="1224"/>
+      </w:pPr>
+      <w:rPr>
+        <w:rFonts w:hint="default"/>
+      </w:rPr>
+    </w:lvl>
+    <w:lvl w:ilvl="8">
+      <w:start w:val="1"/>
+      <w:numFmt w:val="decimal"/>
+      <w:lvlText w:val="%1.%2.%3.%4.%5.%6.%7.%8.%9."/>
+      <w:lvlJc w:val="left"/>
+      <w:pPr>
+        <w:ind w:left="4320" w:hanging="1440"/>
+      </w:pPr>
+      <w:rPr>
+        <w:rFonts w:hint="default"/>
+      </w:rPr>
+    </w:lvl>
+  </w:abstractNum>
+  <w:abstractNum w:abstractNumId="3">
     <w:nsid w:val="12B31644"/>
     <w:multiLevelType w:val="hybridMultilevel"/>
     <w:tmpl w:val="8F9261E0"/>
@@ -8025,7 +7875,7 @@
       </w:pPr>
     </w:lvl>
   </w:abstractNum>
-  <w:abstractNum w:abstractNumId="3">
+  <w:abstractNum w:abstractNumId="4">
     <w:nsid w:val="16945300"/>
     <w:multiLevelType w:val="hybridMultilevel"/>
     <w:tmpl w:val="E4D20E3A"/>
@@ -8165,7 +8015,548 @@
       </w:rPr>
     </w:lvl>
   </w:abstractNum>
-  <w:abstractNum w:abstractNumId="4">
+  <w:abstractNum w:abstractNumId="5">
+    <w:nsid w:val="32C56891"/>
+    <w:multiLevelType w:val="multilevel"/>
+    <w:tmpl w:val="AF5A8084"/>
+    <w:lvl w:ilvl="0">
+      <w:start w:val="2"/>
+      <w:numFmt w:val="decimal"/>
+      <w:lvlText w:val="%1."/>
+      <w:lvlJc w:val="left"/>
+      <w:pPr>
+        <w:ind w:left="360" w:hanging="360"/>
+      </w:pPr>
+      <w:rPr>
+        <w:rFonts w:hint="default"/>
+      </w:rPr>
+    </w:lvl>
+    <w:lvl w:ilvl="1">
+      <w:start w:val="1"/>
+      <w:numFmt w:val="decimal"/>
+      <w:lvlText w:val="%1.%2."/>
+      <w:lvlJc w:val="left"/>
+      <w:pPr>
+        <w:ind w:left="792" w:hanging="432"/>
+      </w:pPr>
+      <w:rPr>
+        <w:rFonts w:hint="default"/>
+      </w:rPr>
+    </w:lvl>
+    <w:lvl w:ilvl="2">
+      <w:start w:val="1"/>
+      <w:numFmt w:val="decimal"/>
+      <w:lvlText w:val="%1.%2.%3."/>
+      <w:lvlJc w:val="left"/>
+      <w:pPr>
+        <w:ind w:left="1224" w:hanging="504"/>
+      </w:pPr>
+      <w:rPr>
+        <w:rFonts w:hint="default"/>
+      </w:rPr>
+    </w:lvl>
+    <w:lvl w:ilvl="3">
+      <w:start w:val="1"/>
+      <w:numFmt w:val="decimal"/>
+      <w:lvlText w:val="%1.%2.%3.%4."/>
+      <w:lvlJc w:val="left"/>
+      <w:pPr>
+        <w:ind w:left="1728" w:hanging="648"/>
+      </w:pPr>
+      <w:rPr>
+        <w:rFonts w:hint="default"/>
+      </w:rPr>
+    </w:lvl>
+    <w:lvl w:ilvl="4">
+      <w:start w:val="1"/>
+      <w:numFmt w:val="decimal"/>
+      <w:lvlText w:val="%1.%2.%3.%4.%5."/>
+      <w:lvlJc w:val="left"/>
+      <w:pPr>
+        <w:ind w:left="2232" w:hanging="792"/>
+      </w:pPr>
+      <w:rPr>
+        <w:rFonts w:hint="default"/>
+      </w:rPr>
+    </w:lvl>
+    <w:lvl w:ilvl="5">
+      <w:start w:val="1"/>
+      <w:numFmt w:val="decimal"/>
+      <w:lvlText w:val="%1.%2.%3.%4.%5.%6."/>
+      <w:lvlJc w:val="left"/>
+      <w:pPr>
+        <w:ind w:left="2736" w:hanging="936"/>
+      </w:pPr>
+      <w:rPr>
+        <w:rFonts w:hint="default"/>
+      </w:rPr>
+    </w:lvl>
+    <w:lvl w:ilvl="6">
+      <w:start w:val="1"/>
+      <w:numFmt w:val="decimal"/>
+      <w:lvlText w:val="%1.%2.%3.%4.%5.%6.%7."/>
+      <w:lvlJc w:val="left"/>
+      <w:pPr>
+        <w:ind w:left="3240" w:hanging="1080"/>
+      </w:pPr>
+      <w:rPr>
+        <w:rFonts w:hint="default"/>
+      </w:rPr>
+    </w:lvl>
+    <w:lvl w:ilvl="7">
+      <w:start w:val="1"/>
+      <w:numFmt w:val="decimal"/>
+      <w:lvlText w:val="%1.%2.%3.%4.%5.%6.%7.%8."/>
+      <w:lvlJc w:val="left"/>
+      <w:pPr>
+        <w:ind w:left="3744" w:hanging="1224"/>
+      </w:pPr>
+      <w:rPr>
+        <w:rFonts w:hint="default"/>
+      </w:rPr>
+    </w:lvl>
+    <w:lvl w:ilvl="8">
+      <w:start w:val="1"/>
+      <w:numFmt w:val="decimal"/>
+      <w:lvlText w:val="%1.%2.%3.%4.%5.%6.%7.%8.%9."/>
+      <w:lvlJc w:val="left"/>
+      <w:pPr>
+        <w:ind w:left="4320" w:hanging="1440"/>
+      </w:pPr>
+      <w:rPr>
+        <w:rFonts w:hint="default"/>
+      </w:rPr>
+    </w:lvl>
+  </w:abstractNum>
+  <w:abstractNum w:abstractNumId="6">
+    <w:nsid w:val="3A02286F"/>
+    <w:multiLevelType w:val="hybridMultilevel"/>
+    <w:tmpl w:val="AEAA2EEA"/>
+    <w:lvl w:ilvl="0" w:tplc="6512E020">
+      <w:start w:val="1"/>
+      <w:numFmt w:val="decimal"/>
+      <w:lvlText w:val="%1)"/>
+      <w:lvlJc w:val="left"/>
+      <w:pPr>
+        <w:ind w:left="1080" w:hanging="360"/>
+      </w:pPr>
+      <w:rPr>
+        <w:rFonts w:hint="default"/>
+      </w:rPr>
+    </w:lvl>
+    <w:lvl w:ilvl="1" w:tplc="40090019" w:tentative="1">
+      <w:start w:val="1"/>
+      <w:numFmt w:val="lowerLetter"/>
+      <w:lvlText w:val="%2."/>
+      <w:lvlJc w:val="left"/>
+      <w:pPr>
+        <w:ind w:left="1800" w:hanging="360"/>
+      </w:pPr>
+    </w:lvl>
+    <w:lvl w:ilvl="2" w:tplc="4009001B" w:tentative="1">
+      <w:start w:val="1"/>
+      <w:numFmt w:val="lowerRoman"/>
+      <w:lvlText w:val="%3."/>
+      <w:lvlJc w:val="right"/>
+      <w:pPr>
+        <w:ind w:left="2520" w:hanging="180"/>
+      </w:pPr>
+    </w:lvl>
+    <w:lvl w:ilvl="3" w:tplc="4009000F" w:tentative="1">
+      <w:start w:val="1"/>
+      <w:numFmt w:val="decimal"/>
+      <w:lvlText w:val="%4."/>
+      <w:lvlJc w:val="left"/>
+      <w:pPr>
+        <w:ind w:left="3240" w:hanging="360"/>
+      </w:pPr>
+    </w:lvl>
+    <w:lvl w:ilvl="4" w:tplc="40090019" w:tentative="1">
+      <w:start w:val="1"/>
+      <w:numFmt w:val="lowerLetter"/>
+      <w:lvlText w:val="%5."/>
+      <w:lvlJc w:val="left"/>
+      <w:pPr>
+        <w:ind w:left="3960" w:hanging="360"/>
+      </w:pPr>
+    </w:lvl>
+    <w:lvl w:ilvl="5" w:tplc="4009001B" w:tentative="1">
+      <w:start w:val="1"/>
+      <w:numFmt w:val="lowerRoman"/>
+      <w:lvlText w:val="%6."/>
+      <w:lvlJc w:val="right"/>
+      <w:pPr>
+        <w:ind w:left="4680" w:hanging="180"/>
+      </w:pPr>
+    </w:lvl>
+    <w:lvl w:ilvl="6" w:tplc="4009000F" w:tentative="1">
+      <w:start w:val="1"/>
+      <w:numFmt w:val="decimal"/>
+      <w:lvlText w:val="%7."/>
+      <w:lvlJc w:val="left"/>
+      <w:pPr>
+        <w:ind w:left="5400" w:hanging="360"/>
+      </w:pPr>
+    </w:lvl>
+    <w:lvl w:ilvl="7" w:tplc="40090019" w:tentative="1">
+      <w:start w:val="1"/>
+      <w:numFmt w:val="lowerLetter"/>
+      <w:lvlText w:val="%8."/>
+      <w:lvlJc w:val="left"/>
+      <w:pPr>
+        <w:ind w:left="6120" w:hanging="360"/>
+      </w:pPr>
+    </w:lvl>
+    <w:lvl w:ilvl="8" w:tplc="4009001B" w:tentative="1">
+      <w:start w:val="1"/>
+      <w:numFmt w:val="lowerRoman"/>
+      <w:lvlText w:val="%9."/>
+      <w:lvlJc w:val="right"/>
+      <w:pPr>
+        <w:ind w:left="6840" w:hanging="180"/>
+      </w:pPr>
+    </w:lvl>
+  </w:abstractNum>
+  <w:abstractNum w:abstractNumId="7">
+    <w:nsid w:val="3BA27AF4"/>
+    <w:multiLevelType w:val="multilevel"/>
+    <w:tmpl w:val="AF5A8084"/>
+    <w:lvl w:ilvl="0">
+      <w:start w:val="2"/>
+      <w:numFmt w:val="decimal"/>
+      <w:lvlText w:val="%1."/>
+      <w:lvlJc w:val="left"/>
+      <w:pPr>
+        <w:ind w:left="360" w:hanging="360"/>
+      </w:pPr>
+      <w:rPr>
+        <w:rFonts w:hint="default"/>
+      </w:rPr>
+    </w:lvl>
+    <w:lvl w:ilvl="1">
+      <w:start w:val="1"/>
+      <w:numFmt w:val="decimal"/>
+      <w:lvlText w:val="%1.%2."/>
+      <w:lvlJc w:val="left"/>
+      <w:pPr>
+        <w:ind w:left="792" w:hanging="432"/>
+      </w:pPr>
+      <w:rPr>
+        <w:rFonts w:hint="default"/>
+      </w:rPr>
+    </w:lvl>
+    <w:lvl w:ilvl="2">
+      <w:start w:val="1"/>
+      <w:numFmt w:val="decimal"/>
+      <w:lvlText w:val="%1.%2.%3."/>
+      <w:lvlJc w:val="left"/>
+      <w:pPr>
+        <w:ind w:left="1224" w:hanging="504"/>
+      </w:pPr>
+      <w:rPr>
+        <w:rFonts w:hint="default"/>
+      </w:rPr>
+    </w:lvl>
+    <w:lvl w:ilvl="3">
+      <w:start w:val="1"/>
+      <w:numFmt w:val="decimal"/>
+      <w:lvlText w:val="%1.%2.%3.%4."/>
+      <w:lvlJc w:val="left"/>
+      <w:pPr>
+        <w:ind w:left="1728" w:hanging="648"/>
+      </w:pPr>
+      <w:rPr>
+        <w:rFonts w:hint="default"/>
+      </w:rPr>
+    </w:lvl>
+    <w:lvl w:ilvl="4">
+      <w:start w:val="1"/>
+      <w:numFmt w:val="decimal"/>
+      <w:lvlText w:val="%1.%2.%3.%4.%5."/>
+      <w:lvlJc w:val="left"/>
+      <w:pPr>
+        <w:ind w:left="2232" w:hanging="792"/>
+      </w:pPr>
+      <w:rPr>
+        <w:rFonts w:hint="default"/>
+      </w:rPr>
+    </w:lvl>
+    <w:lvl w:ilvl="5">
+      <w:start w:val="1"/>
+      <w:numFmt w:val="decimal"/>
+      <w:lvlText w:val="%1.%2.%3.%4.%5.%6."/>
+      <w:lvlJc w:val="left"/>
+      <w:pPr>
+        <w:ind w:left="2736" w:hanging="936"/>
+      </w:pPr>
+      <w:rPr>
+        <w:rFonts w:hint="default"/>
+      </w:rPr>
+    </w:lvl>
+    <w:lvl w:ilvl="6">
+      <w:start w:val="1"/>
+      <w:numFmt w:val="decimal"/>
+      <w:lvlText w:val="%1.%2.%3.%4.%5.%6.%7."/>
+      <w:lvlJc w:val="left"/>
+      <w:pPr>
+        <w:ind w:left="3240" w:hanging="1080"/>
+      </w:pPr>
+      <w:rPr>
+        <w:rFonts w:hint="default"/>
+      </w:rPr>
+    </w:lvl>
+    <w:lvl w:ilvl="7">
+      <w:start w:val="1"/>
+      <w:numFmt w:val="decimal"/>
+      <w:lvlText w:val="%1.%2.%3.%4.%5.%6.%7.%8."/>
+      <w:lvlJc w:val="left"/>
+      <w:pPr>
+        <w:ind w:left="3744" w:hanging="1224"/>
+      </w:pPr>
+      <w:rPr>
+        <w:rFonts w:hint="default"/>
+      </w:rPr>
+    </w:lvl>
+    <w:lvl w:ilvl="8">
+      <w:start w:val="1"/>
+      <w:numFmt w:val="decimal"/>
+      <w:lvlText w:val="%1.%2.%3.%4.%5.%6.%7.%8.%9."/>
+      <w:lvlJc w:val="left"/>
+      <w:pPr>
+        <w:ind w:left="4320" w:hanging="1440"/>
+      </w:pPr>
+      <w:rPr>
+        <w:rFonts w:hint="default"/>
+      </w:rPr>
+    </w:lvl>
+  </w:abstractNum>
+  <w:abstractNum w:abstractNumId="8">
+    <w:nsid w:val="430D7EA4"/>
+    <w:multiLevelType w:val="multilevel"/>
+    <w:tmpl w:val="AF5A8084"/>
+    <w:lvl w:ilvl="0">
+      <w:start w:val="2"/>
+      <w:numFmt w:val="decimal"/>
+      <w:lvlText w:val="%1."/>
+      <w:lvlJc w:val="left"/>
+      <w:pPr>
+        <w:ind w:left="360" w:hanging="360"/>
+      </w:pPr>
+      <w:rPr>
+        <w:rFonts w:hint="default"/>
+      </w:rPr>
+    </w:lvl>
+    <w:lvl w:ilvl="1">
+      <w:start w:val="1"/>
+      <w:numFmt w:val="decimal"/>
+      <w:lvlText w:val="%1.%2."/>
+      <w:lvlJc w:val="left"/>
+      <w:pPr>
+        <w:ind w:left="792" w:hanging="432"/>
+      </w:pPr>
+      <w:rPr>
+        <w:rFonts w:hint="default"/>
+      </w:rPr>
+    </w:lvl>
+    <w:lvl w:ilvl="2">
+      <w:start w:val="1"/>
+      <w:numFmt w:val="decimal"/>
+      <w:lvlText w:val="%1.%2.%3."/>
+      <w:lvlJc w:val="left"/>
+      <w:pPr>
+        <w:ind w:left="1224" w:hanging="504"/>
+      </w:pPr>
+      <w:rPr>
+        <w:rFonts w:hint="default"/>
+      </w:rPr>
+    </w:lvl>
+    <w:lvl w:ilvl="3">
+      <w:start w:val="1"/>
+      <w:numFmt w:val="decimal"/>
+      <w:lvlText w:val="%1.%2.%3.%4."/>
+      <w:lvlJc w:val="left"/>
+      <w:pPr>
+        <w:ind w:left="1728" w:hanging="648"/>
+      </w:pPr>
+      <w:rPr>
+        <w:rFonts w:hint="default"/>
+      </w:rPr>
+    </w:lvl>
+    <w:lvl w:ilvl="4">
+      <w:start w:val="1"/>
+      <w:numFmt w:val="decimal"/>
+      <w:lvlText w:val="%1.%2.%3.%4.%5."/>
+      <w:lvlJc w:val="left"/>
+      <w:pPr>
+        <w:ind w:left="2232" w:hanging="792"/>
+      </w:pPr>
+      <w:rPr>
+        <w:rFonts w:hint="default"/>
+      </w:rPr>
+    </w:lvl>
+    <w:lvl w:ilvl="5">
+      <w:start w:val="1"/>
+      <w:numFmt w:val="decimal"/>
+      <w:lvlText w:val="%1.%2.%3.%4.%5.%6."/>
+      <w:lvlJc w:val="left"/>
+      <w:pPr>
+        <w:ind w:left="2736" w:hanging="936"/>
+      </w:pPr>
+      <w:rPr>
+        <w:rFonts w:hint="default"/>
+      </w:rPr>
+    </w:lvl>
+    <w:lvl w:ilvl="6">
+      <w:start w:val="1"/>
+      <w:numFmt w:val="decimal"/>
+      <w:lvlText w:val="%1.%2.%3.%4.%5.%6.%7."/>
+      <w:lvlJc w:val="left"/>
+      <w:pPr>
+        <w:ind w:left="3240" w:hanging="1080"/>
+      </w:pPr>
+      <w:rPr>
+        <w:rFonts w:hint="default"/>
+      </w:rPr>
+    </w:lvl>
+    <w:lvl w:ilvl="7">
+      <w:start w:val="1"/>
+      <w:numFmt w:val="decimal"/>
+      <w:lvlText w:val="%1.%2.%3.%4.%5.%6.%7.%8."/>
+      <w:lvlJc w:val="left"/>
+      <w:pPr>
+        <w:ind w:left="3744" w:hanging="1224"/>
+      </w:pPr>
+      <w:rPr>
+        <w:rFonts w:hint="default"/>
+      </w:rPr>
+    </w:lvl>
+    <w:lvl w:ilvl="8">
+      <w:start w:val="1"/>
+      <w:numFmt w:val="decimal"/>
+      <w:lvlText w:val="%1.%2.%3.%4.%5.%6.%7.%8.%9."/>
+      <w:lvlJc w:val="left"/>
+      <w:pPr>
+        <w:ind w:left="4320" w:hanging="1440"/>
+      </w:pPr>
+      <w:rPr>
+        <w:rFonts w:hint="default"/>
+      </w:rPr>
+    </w:lvl>
+  </w:abstractNum>
+  <w:abstractNum w:abstractNumId="9">
+    <w:nsid w:val="581F6FB1"/>
+    <w:multiLevelType w:val="multilevel"/>
+    <w:tmpl w:val="AF5A8084"/>
+    <w:lvl w:ilvl="0">
+      <w:start w:val="2"/>
+      <w:numFmt w:val="decimal"/>
+      <w:lvlText w:val="%1."/>
+      <w:lvlJc w:val="left"/>
+      <w:pPr>
+        <w:ind w:left="360" w:hanging="360"/>
+      </w:pPr>
+      <w:rPr>
+        <w:rFonts w:hint="default"/>
+      </w:rPr>
+    </w:lvl>
+    <w:lvl w:ilvl="1">
+      <w:start w:val="1"/>
+      <w:numFmt w:val="decimal"/>
+      <w:lvlText w:val="%1.%2."/>
+      <w:lvlJc w:val="left"/>
+      <w:pPr>
+        <w:ind w:left="792" w:hanging="432"/>
+      </w:pPr>
+      <w:rPr>
+        <w:rFonts w:hint="default"/>
+      </w:rPr>
+    </w:lvl>
+    <w:lvl w:ilvl="2">
+      <w:start w:val="1"/>
+      <w:numFmt w:val="decimal"/>
+      <w:lvlText w:val="%1.%2.%3."/>
+      <w:lvlJc w:val="left"/>
+      <w:pPr>
+        <w:ind w:left="1224" w:hanging="504"/>
+      </w:pPr>
+      <w:rPr>
+        <w:rFonts w:hint="default"/>
+      </w:rPr>
+    </w:lvl>
+    <w:lvl w:ilvl="3">
+      <w:start w:val="1"/>
+      <w:numFmt w:val="decimal"/>
+      <w:lvlText w:val="%1.%2.%3.%4."/>
+      <w:lvlJc w:val="left"/>
+      <w:pPr>
+        <w:ind w:left="1728" w:hanging="648"/>
+      </w:pPr>
+      <w:rPr>
+        <w:rFonts w:hint="default"/>
+      </w:rPr>
+    </w:lvl>
+    <w:lvl w:ilvl="4">
+      <w:start w:val="1"/>
+      <w:numFmt w:val="decimal"/>
+      <w:lvlText w:val="%1.%2.%3.%4.%5."/>
+      <w:lvlJc w:val="left"/>
+      <w:pPr>
+        <w:ind w:left="2232" w:hanging="792"/>
+      </w:pPr>
+      <w:rPr>
+        <w:rFonts w:hint="default"/>
+      </w:rPr>
+    </w:lvl>
+    <w:lvl w:ilvl="5">
+      <w:start w:val="1"/>
+      <w:numFmt w:val="decimal"/>
+      <w:lvlText w:val="%1.%2.%3.%4.%5.%6."/>
+      <w:lvlJc w:val="left"/>
+      <w:pPr>
+        <w:ind w:left="2736" w:hanging="936"/>
+      </w:pPr>
+      <w:rPr>
+        <w:rFonts w:hint="default"/>
+      </w:rPr>
+    </w:lvl>
+    <w:lvl w:ilvl="6">
+      <w:start w:val="1"/>
+      <w:numFmt w:val="decimal"/>
+      <w:lvlText w:val="%1.%2.%3.%4.%5.%6.%7."/>
+      <w:lvlJc w:val="left"/>
+      <w:pPr>
+        <w:ind w:left="3240" w:hanging="1080"/>
+      </w:pPr>
+      <w:rPr>
+        <w:rFonts w:hint="default"/>
+      </w:rPr>
+    </w:lvl>
+    <w:lvl w:ilvl="7">
+      <w:start w:val="1"/>
+      <w:numFmt w:val="decimal"/>
+      <w:lvlText w:val="%1.%2.%3.%4.%5.%6.%7.%8."/>
+      <w:lvlJc w:val="left"/>
+      <w:pPr>
+        <w:ind w:left="3744" w:hanging="1224"/>
+      </w:pPr>
+      <w:rPr>
+        <w:rFonts w:hint="default"/>
+      </w:rPr>
+    </w:lvl>
+    <w:lvl w:ilvl="8">
+      <w:start w:val="1"/>
+      <w:numFmt w:val="decimal"/>
+      <w:lvlText w:val="%1.%2.%3.%4.%5.%6.%7.%8.%9."/>
+      <w:lvlJc w:val="left"/>
+      <w:pPr>
+        <w:ind w:left="4320" w:hanging="1440"/>
+      </w:pPr>
+      <w:rPr>
+        <w:rFonts w:hint="default"/>
+      </w:rPr>
+    </w:lvl>
+  </w:abstractNum>
+  <w:abstractNum w:abstractNumId="10">
     <w:nsid w:val="595967F5"/>
     <w:multiLevelType w:val="hybridMultilevel"/>
     <w:tmpl w:val="62D05218"/>
@@ -8254,7 +8645,7 @@
       </w:pPr>
     </w:lvl>
   </w:abstractNum>
-  <w:abstractNum w:abstractNumId="5">
+  <w:abstractNum w:abstractNumId="11">
     <w:nsid w:val="5EAB07AA"/>
     <w:multiLevelType w:val="hybridMultilevel"/>
     <w:tmpl w:val="55C6FD6A"/>
@@ -8343,7 +8734,7 @@
       </w:pPr>
     </w:lvl>
   </w:abstractNum>
-  <w:abstractNum w:abstractNumId="6">
+  <w:abstractNum w:abstractNumId="12">
     <w:nsid w:val="664701A2"/>
     <w:multiLevelType w:val="hybridMultilevel"/>
     <w:tmpl w:val="B1CE9F7A"/>
@@ -8432,7 +8823,7 @@
       </w:pPr>
     </w:lvl>
   </w:abstractNum>
-  <w:abstractNum w:abstractNumId="7">
+  <w:abstractNum w:abstractNumId="13">
     <w:nsid w:val="6F2C33A5"/>
     <w:multiLevelType w:val="hybridMultilevel"/>
     <w:tmpl w:val="7EB21A58"/>
@@ -8522,28 +8913,46 @@
     </w:lvl>
   </w:abstractNum>
   <w:num w:numId="1">
-    <w:abstractNumId w:val="3"/>
+    <w:abstractNumId w:val="4"/>
   </w:num>
   <w:num w:numId="2">
     <w:abstractNumId w:val="0"/>
   </w:num>
   <w:num w:numId="3">
-    <w:abstractNumId w:val="7"/>
+    <w:abstractNumId w:val="13"/>
   </w:num>
   <w:num w:numId="4">
-    <w:abstractNumId w:val="6"/>
+    <w:abstractNumId w:val="12"/>
   </w:num>
   <w:num w:numId="5">
-    <w:abstractNumId w:val="5"/>
+    <w:abstractNumId w:val="11"/>
   </w:num>
   <w:num w:numId="6">
-    <w:abstractNumId w:val="2"/>
+    <w:abstractNumId w:val="3"/>
   </w:num>
   <w:num w:numId="7">
-    <w:abstractNumId w:val="4"/>
+    <w:abstractNumId w:val="10"/>
   </w:num>
   <w:num w:numId="8">
     <w:abstractNumId w:val="1"/>
+  </w:num>
+  <w:num w:numId="9">
+    <w:abstractNumId w:val="6"/>
+  </w:num>
+  <w:num w:numId="10">
+    <w:abstractNumId w:val="8"/>
+  </w:num>
+  <w:num w:numId="11">
+    <w:abstractNumId w:val="7"/>
+  </w:num>
+  <w:num w:numId="12">
+    <w:abstractNumId w:val="5"/>
+  </w:num>
+  <w:num w:numId="13">
+    <w:abstractNumId w:val="9"/>
+  </w:num>
+  <w:num w:numId="14">
+    <w:abstractNumId w:val="2"/>
   </w:num>
 </w:numbering>
 </file>
@@ -8851,10 +9260,10 @@
   <a:themeElements>
     <a:clrScheme name="Office">
       <a:dk1>
-        <a:sysClr val="windowText" lastClr="FFFFFF"/>
+        <a:sysClr val="windowText" lastClr="000000"/>
       </a:dk1>
       <a:lt1>
-        <a:sysClr val="window" lastClr="000000"/>
+        <a:sysClr val="window" lastClr="FFFFFF"/>
       </a:lt1>
       <a:dk2>
         <a:srgbClr val="1F497D"/>

</xml_diff>